<commit_message>
Atualização dos artefatos de acordo com o Feedback do Profº Takai
</commit_message>
<xml_diff>
--- a/05. Referências.docx
+++ b/05. Referências.docx
@@ -70,7 +70,7 @@
           <w:p>
             <w:pPr>
               <w:rPr>
-                <w:rStyle w:val="Hyperlink"/>
+                <w:color w:val="0000FF"/>
               </w:rPr>
             </w:pPr>
             <w:hyperlink r:id="rId4" w:history="1">
@@ -81,39 +81,8 @@
                 <w:t>https://www.instagram.com/bar_dopepe/</w:t>
               </w:r>
             </w:hyperlink>
-          </w:p>
-          <w:p>
-            <w:pPr>
-              <w:rPr>
-                <w:color w:val="000000" w:themeColor="text1"/>
-              </w:rPr>
-            </w:pPr>
-            <w:r>
-              <w:rPr>
-                <w:rStyle w:val="Hyperlink"/>
-                <w:color w:val="000000" w:themeColor="text1"/>
-                <w:u w:val="none"/>
-              </w:rPr>
-              <w:t>O</w:t>
-            </w:r>
-            <w:r>
-              <w:rPr>
-                <w:rStyle w:val="Hyperlink"/>
-                <w:color w:val="000000" w:themeColor="text1"/>
-                <w:u w:val="none"/>
-              </w:rPr>
-              <w:t xml:space="preserve"> Instagram é importante para os clientes acompanharem as novidades e promoções que o estabelecimento promove</w:t>
-            </w:r>
             <w:bookmarkStart w:id="1" w:name="_GoBack"/>
             <w:bookmarkEnd w:id="1"/>
-            <w:r>
-              <w:rPr>
-                <w:rStyle w:val="Hyperlink"/>
-                <w:color w:val="000000" w:themeColor="text1"/>
-                <w:u w:val="none"/>
-              </w:rPr>
-              <w:t xml:space="preserve"> </w:t>
-            </w:r>
           </w:p>
         </w:tc>
       </w:tr>

</xml_diff>